<commit_message>
Added the viewMovie Sequence Diagram and updated the use case diagram to contain extra use cases needed.
</commit_message>
<xml_diff>
--- a/src/docs/ViewMovieUsecase.docx
+++ b/src/docs/ViewMovieUsecase.docx
@@ -115,13 +115,13 @@
               <w:t>from a</w:t>
             </w:r>
             <w:r>
-              <w:t xml:space="preserve"> </w:t>
-            </w:r>
-            <w:proofErr w:type="spellStart"/>
-            <w:r>
-              <w:t>lis</w:t>
-            </w:r>
-            <w:proofErr w:type="spellEnd"/>
+              <w:t xml:space="preserve"> lis</w:t>
+            </w:r>
+            <w:r>
+              <w:t>t</w:t>
+            </w:r>
+            <w:bookmarkStart w:id="0" w:name="_GoBack"/>
+            <w:bookmarkEnd w:id="0"/>
             <w:r>
               <w:t>.</w:t>
             </w:r>
@@ -242,13 +242,8 @@
             <w:tcW w:w="1875" w:type="pct"/>
           </w:tcPr>
           <w:p>
-            <w:proofErr w:type="spellStart"/>
-            <w:r>
-              <w:t>Postconditions</w:t>
-            </w:r>
-            <w:proofErr w:type="spellEnd"/>
-            <w:r>
-              <w:t>:</w:t>
+            <w:r>
+              <w:t>Postconditions:</w:t>
             </w:r>
           </w:p>
         </w:tc>
@@ -596,10 +591,7 @@
         </w:tc>
       </w:tr>
     </w:tbl>
-    <w:p>
-      <w:bookmarkStart w:id="0" w:name="_GoBack"/>
-      <w:bookmarkEnd w:id="0"/>
-    </w:p>
+    <w:p/>
     <w:sectPr>
       <w:pgSz w:w="12240" w:h="15840"/>
       <w:pgMar w:top="1440" w:right="1440" w:bottom="1440" w:left="1440" w:header="720" w:footer="720" w:gutter="0"/>

</xml_diff>